<commit_message>
Dodat template koji je koriscen u prototipu
</commit_message>
<xml_diff>
--- a/SSU/Natalija Gvozdenovic/odjava_sa_sajta.docx
+++ b/SSU/Natalija Gvozdenovic/odjava_sa_sajta.docx
@@ -53,7 +53,6 @@
                               <w:spacing w:after="0"/>
                               <w:ind w:firstLine="720"/>
                             </w:pPr>
-                            <w:proofErr w:type="spellStart"/>
                             <w:r>
                               <w:t>Elektrotehni</w:t>
                             </w:r>
@@ -64,25 +63,8 @@
                               <w:t>č</w:t>
                             </w:r>
                             <w:r>
-                              <w:t>ki</w:t>
+                              <w:t>ki fakultet u Beogradu</w:t>
                             </w:r>
-                            <w:proofErr w:type="spellEnd"/>
-                            <w:r>
-                              <w:t xml:space="preserve"> </w:t>
-                            </w:r>
-                            <w:proofErr w:type="spellStart"/>
-                            <w:r>
-                              <w:t>fakultet</w:t>
-                            </w:r>
-                            <w:proofErr w:type="spellEnd"/>
-                            <w:r>
-                              <w:t xml:space="preserve"> u </w:t>
-                            </w:r>
-                            <w:proofErr w:type="spellStart"/>
-                            <w:r>
-                              <w:t>Beogradu</w:t>
-                            </w:r>
-                            <w:proofErr w:type="spellEnd"/>
                           </w:p>
                           <w:p>
                             <w:pPr>
@@ -91,19 +73,7 @@
                               <w:ind w:firstLine="720"/>
                             </w:pPr>
                             <w:r>
-                              <w:t xml:space="preserve">Principi </w:t>
-                            </w:r>
-                            <w:proofErr w:type="spellStart"/>
-                            <w:r>
-                              <w:t>softverskog</w:t>
-                            </w:r>
-                            <w:proofErr w:type="spellEnd"/>
-                            <w:r>
-                              <w:t xml:space="preserve"> </w:t>
-                            </w:r>
-                            <w:proofErr w:type="spellStart"/>
-                            <w:r>
-                              <w:t>in</w:t>
+                              <w:t>Principi softverskog in</w:t>
                             </w:r>
                             <w:r>
                               <w:rPr>
@@ -112,11 +82,7 @@
                               <w:t>ž</w:t>
                             </w:r>
                             <w:r>
-                              <w:t>enjerstva</w:t>
-                            </w:r>
-                            <w:proofErr w:type="spellEnd"/>
-                            <w:r>
-                              <w:t xml:space="preserve"> </w:t>
+                              <w:t xml:space="preserve">enjerstva </w:t>
                             </w:r>
                           </w:p>
                           <w:p/>
@@ -208,59 +174,12 @@
           <w:rFonts w:ascii="Cambria" w:hAnsi="Cambria"/>
         </w:rPr>
       </w:pPr>
-      <w:proofErr w:type="spellStart"/>
-      <w:r>
-        <w:t>Specifikacija</w:t>
-      </w:r>
-      <w:proofErr w:type="spellEnd"/>
-      <w:r>
-        <w:t xml:space="preserve"> </w:t>
-      </w:r>
-      <w:proofErr w:type="spellStart"/>
-      <w:r>
-        <w:t>scenarija</w:t>
-      </w:r>
-      <w:proofErr w:type="spellEnd"/>
-      <w:r>
-        <w:t xml:space="preserve"> </w:t>
-      </w:r>
-      <w:proofErr w:type="spellStart"/>
-      <w:r>
-        <w:t>upotrebe</w:t>
-      </w:r>
-      <w:proofErr w:type="spellEnd"/>
-      <w:r>
-        <w:t xml:space="preserve"> </w:t>
-      </w:r>
-      <w:proofErr w:type="spellStart"/>
-      <w:r>
-        <w:t>funcionalnosti</w:t>
-      </w:r>
-      <w:proofErr w:type="spellEnd"/>
-      <w:r>
-        <w:t xml:space="preserve"> </w:t>
-      </w:r>
-      <w:proofErr w:type="spellStart"/>
-      <w:r>
-        <w:t>odjave</w:t>
-      </w:r>
-      <w:proofErr w:type="spellEnd"/>
-      <w:r>
-        <w:t xml:space="preserve"> </w:t>
-      </w:r>
-      <w:proofErr w:type="spellStart"/>
-      <w:r>
-        <w:t>sa</w:t>
-      </w:r>
-      <w:proofErr w:type="spellEnd"/>
-      <w:r>
-        <w:t xml:space="preserve"> </w:t>
-      </w:r>
-      <w:proofErr w:type="spellStart"/>
-      <w:r>
-        <w:t>sajta</w:t>
-      </w:r>
-      <w:proofErr w:type="spellEnd"/>
+      <w:r>
+        <w:t xml:space="preserve">Specifikacija scenarija upotrebe funcionalnosti </w:t>
+      </w:r>
+      <w:r>
+        <w:t>odjave sa sajta</w:t>
+      </w:r>
     </w:p>
     <w:p>
       <w:pPr>
@@ -271,19 +190,11 @@
           <w:sz w:val="28"/>
         </w:rPr>
       </w:pPr>
-      <w:proofErr w:type="spellStart"/>
       <w:r>
         <w:rPr>
           <w:sz w:val="28"/>
         </w:rPr>
-        <w:t>Verzija</w:t>
-      </w:r>
-      <w:proofErr w:type="spellEnd"/>
-      <w:r>
-        <w:rPr>
-          <w:sz w:val="28"/>
-        </w:rPr>
-        <w:t xml:space="preserve"> 1.0</w:t>
+        <w:t>Verzija 1.0</w:t>
       </w:r>
     </w:p>
     <w:p>
@@ -417,19 +328,9 @@
         <w:ind w:left="3600"/>
         <w:jc w:val="left"/>
       </w:pPr>
-      <w:proofErr w:type="spellStart"/>
-      <w:r>
-        <w:t>Tabela</w:t>
-      </w:r>
-      <w:proofErr w:type="spellEnd"/>
-      <w:r>
-        <w:t xml:space="preserve"> </w:t>
-      </w:r>
-      <w:proofErr w:type="spellStart"/>
-      <w:r>
-        <w:t>izmena</w:t>
-      </w:r>
-      <w:proofErr w:type="spellEnd"/>
+      <w:r>
+        <w:t>Tabela izmena</w:t>
+      </w:r>
     </w:p>
     <w:tbl>
       <w:tblPr>
@@ -513,7 +414,6 @@
                 <w:szCs w:val="32"/>
               </w:rPr>
             </w:pPr>
-            <w:proofErr w:type="spellStart"/>
             <w:r>
               <w:rPr>
                 <w:rFonts w:ascii="Adobe Kaiti Std R" w:eastAsia="Adobe Kaiti Std R" w:hAnsi="Adobe Kaiti Std R" w:cstheme="majorBidi"/>
@@ -538,7 +438,6 @@
               </w:rPr>
               <w:t>erzija</w:t>
             </w:r>
-            <w:proofErr w:type="spellEnd"/>
           </w:p>
         </w:tc>
         <w:tc>
@@ -563,7 +462,6 @@
                 <w:szCs w:val="32"/>
               </w:rPr>
             </w:pPr>
-            <w:proofErr w:type="spellStart"/>
             <w:r>
               <w:rPr>
                 <w:rFonts w:ascii="Adobe Kaiti Std R" w:eastAsia="Adobe Kaiti Std R" w:hAnsi="Adobe Kaiti Std R" w:cstheme="majorBidi"/>
@@ -574,35 +472,8 @@
                 <w:sz w:val="32"/>
                 <w:szCs w:val="32"/>
               </w:rPr>
-              <w:t>Opis</w:t>
+              <w:t>Opis izmene</w:t>
             </w:r>
-            <w:proofErr w:type="spellEnd"/>
-            <w:r>
-              <w:rPr>
-                <w:rFonts w:ascii="Adobe Kaiti Std R" w:eastAsia="Adobe Kaiti Std R" w:hAnsi="Adobe Kaiti Std R" w:cstheme="majorBidi"/>
-                <w:bCs w:val="0"/>
-                <w:color w:val="F6DEF3"/>
-                <w:spacing w:val="-10"/>
-                <w:kern w:val="28"/>
-                <w:sz w:val="32"/>
-                <w:szCs w:val="32"/>
-              </w:rPr>
-              <w:t xml:space="preserve"> </w:t>
-            </w:r>
-            <w:proofErr w:type="spellStart"/>
-            <w:r>
-              <w:rPr>
-                <w:rFonts w:ascii="Adobe Kaiti Std R" w:eastAsia="Adobe Kaiti Std R" w:hAnsi="Adobe Kaiti Std R" w:cstheme="majorBidi"/>
-                <w:bCs w:val="0"/>
-                <w:color w:val="F6DEF3"/>
-                <w:spacing w:val="-10"/>
-                <w:kern w:val="28"/>
-                <w:sz w:val="32"/>
-                <w:szCs w:val="32"/>
-              </w:rPr>
-              <w:t>izmene</w:t>
-            </w:r>
-            <w:proofErr w:type="spellEnd"/>
           </w:p>
         </w:tc>
         <w:tc>
@@ -759,7 +630,6 @@
                 <w:szCs w:val="20"/>
               </w:rPr>
             </w:pPr>
-            <w:proofErr w:type="spellStart"/>
             <w:r>
               <w:rPr>
                 <w:rFonts w:ascii="Adobe Kaiti Std R" w:eastAsiaTheme="majorEastAsia" w:hAnsi="Adobe Kaiti Std R" w:cstheme="majorBidi"/>
@@ -770,35 +640,8 @@
                 <w:sz w:val="20"/>
                 <w:szCs w:val="20"/>
               </w:rPr>
-              <w:t>Inicijalna</w:t>
+              <w:t>Inicijalna verzija</w:t>
             </w:r>
-            <w:proofErr w:type="spellEnd"/>
-            <w:r>
-              <w:rPr>
-                <w:rFonts w:ascii="Adobe Kaiti Std R" w:eastAsiaTheme="majorEastAsia" w:hAnsi="Adobe Kaiti Std R" w:cstheme="majorBidi"/>
-                <w:b/>
-                <w:color w:val="501549" w:themeColor="accent5" w:themeShade="80"/>
-                <w:spacing w:val="-10"/>
-                <w:kern w:val="28"/>
-                <w:sz w:val="20"/>
-                <w:szCs w:val="20"/>
-              </w:rPr>
-              <w:t xml:space="preserve"> </w:t>
-            </w:r>
-            <w:proofErr w:type="spellStart"/>
-            <w:r>
-              <w:rPr>
-                <w:rFonts w:ascii="Adobe Kaiti Std R" w:eastAsiaTheme="majorEastAsia" w:hAnsi="Adobe Kaiti Std R" w:cstheme="majorBidi"/>
-                <w:b/>
-                <w:color w:val="501549" w:themeColor="accent5" w:themeShade="80"/>
-                <w:spacing w:val="-10"/>
-                <w:kern w:val="28"/>
-                <w:sz w:val="20"/>
-                <w:szCs w:val="20"/>
-              </w:rPr>
-              <w:t>verzija</w:t>
-            </w:r>
-            <w:proofErr w:type="spellEnd"/>
           </w:p>
         </w:tc>
         <w:tc>
@@ -1125,7 +968,6 @@
         <w:ind w:left="3600"/>
         <w:jc w:val="left"/>
       </w:pPr>
-      <w:proofErr w:type="spellStart"/>
       <w:r>
         <w:t>Sadr</w:t>
       </w:r>
@@ -1138,7 +980,6 @@
       <w:r>
         <w:t>aj</w:t>
       </w:r>
-      <w:proofErr w:type="spellEnd"/>
     </w:p>
     <w:p>
       <w:pPr>
@@ -3330,19 +3171,16 @@
         <w:pStyle w:val="heding1"/>
       </w:pPr>
       <w:bookmarkStart w:id="0" w:name="_Toc160828783"/>
-      <w:proofErr w:type="spellStart"/>
       <w:r>
         <w:t>Uvod</w:t>
       </w:r>
       <w:bookmarkEnd w:id="0"/>
-      <w:proofErr w:type="spellEnd"/>
     </w:p>
     <w:p>
       <w:pPr>
         <w:pStyle w:val="heding2"/>
       </w:pPr>
       <w:bookmarkStart w:id="1" w:name="_Toc160828784"/>
-      <w:proofErr w:type="spellStart"/>
       <w:r>
         <w:t>Rezim</w:t>
       </w:r>
@@ -3350,98 +3188,31 @@
         <w:t>e</w:t>
       </w:r>
       <w:bookmarkEnd w:id="1"/>
-      <w:proofErr w:type="spellEnd"/>
     </w:p>
     <w:p>
       <w:pPr>
         <w:pStyle w:val="Normal1"/>
       </w:pPr>
-      <w:proofErr w:type="spellStart"/>
-      <w:r>
-        <w:t>Definisanje</w:t>
-      </w:r>
-      <w:proofErr w:type="spellEnd"/>
-      <w:r>
-        <w:t xml:space="preserve"> </w:t>
-      </w:r>
-      <w:proofErr w:type="spellStart"/>
-      <w:r>
-        <w:t>scenarija</w:t>
-      </w:r>
-      <w:proofErr w:type="spellEnd"/>
-      <w:r>
-        <w:t xml:space="preserve"> </w:t>
-      </w:r>
-      <w:proofErr w:type="spellStart"/>
-      <w:r>
-        <w:t>upotrebe</w:t>
-      </w:r>
-      <w:proofErr w:type="spellEnd"/>
-      <w:r>
-        <w:t xml:space="preserve"> </w:t>
-      </w:r>
-      <w:proofErr w:type="spellStart"/>
-      <w:r>
-        <w:t>prilikom</w:t>
-      </w:r>
-      <w:proofErr w:type="spellEnd"/>
-      <w:r>
-        <w:t xml:space="preserve"> </w:t>
-      </w:r>
-      <w:proofErr w:type="spellStart"/>
-      <w:r>
-        <w:t>odjavljivanja</w:t>
-      </w:r>
-      <w:proofErr w:type="spellEnd"/>
-      <w:r>
-        <w:t xml:space="preserve"> </w:t>
-      </w:r>
-      <w:proofErr w:type="spellStart"/>
+      <w:r>
+        <w:t xml:space="preserve">Definisanje scenarija upotrebe prilikom </w:t>
+      </w:r>
+      <w:r>
+        <w:t xml:space="preserve">odjavljivanja </w:t>
+      </w:r>
       <w:r>
         <w:t>korisnika</w:t>
       </w:r>
-      <w:proofErr w:type="spellEnd"/>
-      <w:r>
-        <w:t xml:space="preserve"> </w:t>
-      </w:r>
-      <w:proofErr w:type="spellStart"/>
-      <w:r>
-        <w:t>sa</w:t>
-      </w:r>
-      <w:proofErr w:type="spellEnd"/>
-      <w:r>
-        <w:t xml:space="preserve"> </w:t>
-      </w:r>
-      <w:proofErr w:type="spellStart"/>
-      <w:r>
-        <w:t>sajt</w:t>
+      <w:r>
+        <w:t xml:space="preserve"> sa</w:t>
+      </w:r>
+      <w:r>
+        <w:t xml:space="preserve"> sajt</w:t>
       </w:r>
       <w:r>
         <w:t>a</w:t>
       </w:r>
-      <w:proofErr w:type="spellEnd"/>
-      <w:r>
-        <w:t xml:space="preserve">, </w:t>
-      </w:r>
-      <w:proofErr w:type="spellStart"/>
-      <w:r>
-        <w:t>sa</w:t>
-      </w:r>
-      <w:proofErr w:type="spellEnd"/>
-      <w:r>
-        <w:t xml:space="preserve"> </w:t>
-      </w:r>
-      <w:proofErr w:type="spellStart"/>
-      <w:r>
-        <w:t>primerima</w:t>
-      </w:r>
-      <w:proofErr w:type="spellEnd"/>
-      <w:r>
-        <w:t xml:space="preserve"> </w:t>
-      </w:r>
-      <w:proofErr w:type="spellStart"/>
-      <w:r>
-        <w:t>odgovoraju</w:t>
+      <w:r>
+        <w:t>, sa primerima odgovoraju</w:t>
       </w:r>
       <w:r>
         <w:rPr>
@@ -3450,19 +3221,7 @@
         <w:t>ć</w:t>
       </w:r>
       <w:r>
-        <w:t>ih</w:t>
-      </w:r>
-      <w:proofErr w:type="spellEnd"/>
-      <w:r>
-        <w:t xml:space="preserve"> html </w:t>
-      </w:r>
-      <w:proofErr w:type="spellStart"/>
-      <w:r>
-        <w:t>stranica</w:t>
-      </w:r>
-      <w:proofErr w:type="spellEnd"/>
-      <w:r>
-        <w:t>.</w:t>
+        <w:t>ih html stranica.</w:t>
       </w:r>
     </w:p>
     <w:p>
@@ -3470,44 +3229,10 @@
         <w:pStyle w:val="heding2"/>
       </w:pPr>
       <w:bookmarkStart w:id="2" w:name="_Toc160828785"/>
-      <w:proofErr w:type="spellStart"/>
-      <w:r>
-        <w:t>Namena</w:t>
-      </w:r>
-      <w:proofErr w:type="spellEnd"/>
-      <w:r>
-        <w:t xml:space="preserve"> </w:t>
-      </w:r>
-      <w:proofErr w:type="spellStart"/>
-      <w:r>
-        <w:t>dokumenta</w:t>
-      </w:r>
-      <w:proofErr w:type="spellEnd"/>
-      <w:r>
-        <w:t xml:space="preserve"> </w:t>
-      </w:r>
-      <w:proofErr w:type="spellStart"/>
-      <w:r>
-        <w:t>i</w:t>
-      </w:r>
-      <w:proofErr w:type="spellEnd"/>
-      <w:r>
-        <w:t xml:space="preserve"> </w:t>
-      </w:r>
-      <w:proofErr w:type="spellStart"/>
-      <w:r>
-        <w:t>ciljne</w:t>
-      </w:r>
-      <w:proofErr w:type="spellEnd"/>
-      <w:r>
-        <w:t xml:space="preserve"> </w:t>
-      </w:r>
-      <w:proofErr w:type="spellStart"/>
-      <w:r>
-        <w:t>grupe</w:t>
+      <w:r>
+        <w:t>Namena dokumenta i ciljne grupe</w:t>
       </w:r>
       <w:bookmarkEnd w:id="2"/>
-      <w:proofErr w:type="spellEnd"/>
     </w:p>
     <w:p>
       <w:pPr>
@@ -3516,15 +3241,9 @@
           <w:rFonts w:ascii="Cambria" w:hAnsi="Cambria"/>
         </w:rPr>
       </w:pPr>
-      <w:proofErr w:type="spellStart"/>
-      <w:r>
-        <w:t>Dokument</w:t>
-      </w:r>
-      <w:proofErr w:type="spellEnd"/>
-      <w:r>
-        <w:t xml:space="preserve"> </w:t>
-      </w:r>
-      <w:proofErr w:type="spellStart"/>
+      <w:r>
+        <w:t xml:space="preserve">Dokument </w:t>
+      </w:r>
       <w:r>
         <w:rPr>
           <w:rFonts w:ascii="Cambria" w:hAnsi="Cambria" w:cs="Cambria"/>
@@ -3532,29 +3251,8 @@
         <w:t>ć</w:t>
       </w:r>
       <w:r>
-        <w:t>e</w:t>
-      </w:r>
-      <w:proofErr w:type="spellEnd"/>
-      <w:r>
-        <w:t xml:space="preserve"> </w:t>
-      </w:r>
-      <w:proofErr w:type="spellStart"/>
-      <w:r>
-        <w:t>koristiti</w:t>
-      </w:r>
-      <w:proofErr w:type="spellEnd"/>
-      <w:r>
-        <w:t xml:space="preserve"> </w:t>
-      </w:r>
-      <w:proofErr w:type="spellStart"/>
-      <w:r>
-        <w:t>svi</w:t>
-      </w:r>
-      <w:proofErr w:type="spellEnd"/>
-      <w:r>
-        <w:t xml:space="preserve"> </w:t>
-      </w:r>
-      <w:proofErr w:type="spellStart"/>
+        <w:t xml:space="preserve">e koristiti svi </w:t>
+      </w:r>
       <w:r>
         <w:rPr>
           <w:rFonts w:ascii="Cambria" w:hAnsi="Cambria" w:cs="Cambria"/>
@@ -3562,63 +3260,7 @@
         <w:t>č</w:t>
       </w:r>
       <w:r>
-        <w:t>lanovi</w:t>
-      </w:r>
-      <w:proofErr w:type="spellEnd"/>
-      <w:r>
-        <w:t xml:space="preserve"> </w:t>
-      </w:r>
-      <w:proofErr w:type="spellStart"/>
-      <w:r>
-        <w:t>projektnog</w:t>
-      </w:r>
-      <w:proofErr w:type="spellEnd"/>
-      <w:r>
-        <w:t xml:space="preserve"> </w:t>
-      </w:r>
-      <w:proofErr w:type="spellStart"/>
-      <w:r>
-        <w:t>tima</w:t>
-      </w:r>
-      <w:proofErr w:type="spellEnd"/>
-      <w:r>
-        <w:t xml:space="preserve"> u </w:t>
-      </w:r>
-      <w:proofErr w:type="spellStart"/>
-      <w:r>
-        <w:t>razvoju</w:t>
-      </w:r>
-      <w:proofErr w:type="spellEnd"/>
-      <w:r>
-        <w:t xml:space="preserve"> </w:t>
-      </w:r>
-      <w:proofErr w:type="spellStart"/>
-      <w:r>
-        <w:t>projekta</w:t>
-      </w:r>
-      <w:proofErr w:type="spellEnd"/>
-      <w:r>
-        <w:t xml:space="preserve"> </w:t>
-      </w:r>
-      <w:proofErr w:type="spellStart"/>
-      <w:r>
-        <w:t>i</w:t>
-      </w:r>
-      <w:proofErr w:type="spellEnd"/>
-      <w:r>
-        <w:t xml:space="preserve"> </w:t>
-      </w:r>
-      <w:proofErr w:type="spellStart"/>
-      <w:r>
-        <w:t>testiranju</w:t>
-      </w:r>
-      <w:proofErr w:type="spellEnd"/>
-      <w:r>
-        <w:t xml:space="preserve"> a </w:t>
-      </w:r>
-      <w:proofErr w:type="spellStart"/>
-      <w:r>
-        <w:t>mo</w:t>
+        <w:t>lanovi projektnog tima u razvoju projekta i testiranju a mo</w:t>
       </w:r>
       <w:r>
         <w:rPr>
@@ -3627,59 +3269,7 @@
         <w:t>ž</w:t>
       </w:r>
       <w:r>
-        <w:t>e</w:t>
-      </w:r>
-      <w:proofErr w:type="spellEnd"/>
-      <w:r>
-        <w:t xml:space="preserve"> se </w:t>
-      </w:r>
-      <w:proofErr w:type="spellStart"/>
-      <w:r>
-        <w:t>koristiti</w:t>
-      </w:r>
-      <w:proofErr w:type="spellEnd"/>
-      <w:r>
-        <w:t xml:space="preserve"> </w:t>
-      </w:r>
-      <w:proofErr w:type="spellStart"/>
-      <w:r>
-        <w:t>i</w:t>
-      </w:r>
-      <w:proofErr w:type="spellEnd"/>
-      <w:r>
-        <w:t xml:space="preserve"> </w:t>
-      </w:r>
-      <w:proofErr w:type="spellStart"/>
-      <w:r>
-        <w:t>pri</w:t>
-      </w:r>
-      <w:proofErr w:type="spellEnd"/>
-      <w:r>
-        <w:t xml:space="preserve"> </w:t>
-      </w:r>
-      <w:proofErr w:type="spellStart"/>
-      <w:r>
-        <w:t>pisanju</w:t>
-      </w:r>
-      <w:proofErr w:type="spellEnd"/>
-      <w:r>
-        <w:t xml:space="preserve"> </w:t>
-      </w:r>
-      <w:proofErr w:type="spellStart"/>
-      <w:r>
-        <w:t>uputstva</w:t>
-      </w:r>
-      <w:proofErr w:type="spellEnd"/>
-      <w:r>
-        <w:t xml:space="preserve"> za </w:t>
-      </w:r>
-      <w:proofErr w:type="spellStart"/>
-      <w:r>
-        <w:t>upotrebu</w:t>
-      </w:r>
-      <w:proofErr w:type="spellEnd"/>
-      <w:r>
-        <w:t>.</w:t>
+        <w:t>e se koristiti i pri pisanju uputstva za upotrebu.</w:t>
       </w:r>
     </w:p>
     <w:p>
@@ -3701,21 +3291,8 @@
         </w:numPr>
         <w:spacing w:after="0"/>
       </w:pPr>
-      <w:proofErr w:type="spellStart"/>
-      <w:r>
-        <w:t>Projektni</w:t>
-      </w:r>
-      <w:proofErr w:type="spellEnd"/>
-      <w:r>
-        <w:t xml:space="preserve"> </w:t>
-      </w:r>
-      <w:proofErr w:type="spellStart"/>
-      <w:r>
-        <w:t>zadatak</w:t>
-      </w:r>
-      <w:proofErr w:type="spellEnd"/>
-      <w:r>
-        <w:t xml:space="preserve"> </w:t>
+      <w:r>
+        <w:t xml:space="preserve">Projektni zadatak </w:t>
       </w:r>
     </w:p>
     <w:p>
@@ -3728,55 +3305,7 @@
         <w:spacing w:after="0"/>
       </w:pPr>
       <w:r>
-        <w:t xml:space="preserve"> </w:t>
-      </w:r>
-      <w:proofErr w:type="spellStart"/>
-      <w:r>
-        <w:t>Uputstvo</w:t>
-      </w:r>
-      <w:proofErr w:type="spellEnd"/>
-      <w:r>
-        <w:t xml:space="preserve"> za </w:t>
-      </w:r>
-      <w:proofErr w:type="spellStart"/>
-      <w:r>
-        <w:t>pisanje</w:t>
-      </w:r>
-      <w:proofErr w:type="spellEnd"/>
-      <w:r>
-        <w:t xml:space="preserve"> </w:t>
-      </w:r>
-      <w:proofErr w:type="spellStart"/>
-      <w:r>
-        <w:t>specifikacije</w:t>
-      </w:r>
-      <w:proofErr w:type="spellEnd"/>
-      <w:r>
-        <w:t xml:space="preserve"> </w:t>
-      </w:r>
-      <w:proofErr w:type="spellStart"/>
-      <w:r>
-        <w:t>scenarija</w:t>
-      </w:r>
-      <w:proofErr w:type="spellEnd"/>
-      <w:r>
-        <w:t xml:space="preserve"> </w:t>
-      </w:r>
-      <w:proofErr w:type="spellStart"/>
-      <w:r>
-        <w:t>upotrebe</w:t>
-      </w:r>
-      <w:proofErr w:type="spellEnd"/>
-      <w:r>
-        <w:t xml:space="preserve"> </w:t>
-      </w:r>
-      <w:proofErr w:type="spellStart"/>
-      <w:r>
-        <w:t>funkcionalnosti</w:t>
-      </w:r>
-      <w:proofErr w:type="spellEnd"/>
-      <w:r>
-        <w:t xml:space="preserve"> </w:t>
+        <w:t xml:space="preserve"> Uputstvo za pisanje specifikacije scenarija upotrebe funkcionalnosti </w:t>
       </w:r>
     </w:p>
     <w:p>
@@ -3817,20 +3346,10 @@
         <w:pStyle w:val="heding2"/>
       </w:pPr>
       <w:bookmarkStart w:id="4" w:name="_Toc160828787"/>
-      <w:proofErr w:type="spellStart"/>
-      <w:r>
-        <w:t>Otvorena</w:t>
-      </w:r>
-      <w:proofErr w:type="spellEnd"/>
-      <w:r>
-        <w:t xml:space="preserve"> </w:t>
-      </w:r>
-      <w:proofErr w:type="spellStart"/>
-      <w:r>
-        <w:t>pitanja</w:t>
+      <w:r>
+        <w:t>Otvorena pitanja</w:t>
       </w:r>
       <w:bookmarkEnd w:id="4"/>
-      <w:proofErr w:type="spellEnd"/>
     </w:p>
     <w:tbl>
       <w:tblPr>
@@ -3880,7 +3399,6 @@
               </w:rPr>
               <w:br w:type="page"/>
             </w:r>
-            <w:proofErr w:type="spellStart"/>
             <w:r>
               <w:rPr>
                 <w:rFonts w:ascii="Adobe Kaiti Std R" w:eastAsia="Adobe Kaiti Std R" w:hAnsi="Adobe Kaiti Std R"/>
@@ -3888,29 +3406,8 @@
                 <w:sz w:val="32"/>
                 <w:szCs w:val="32"/>
               </w:rPr>
-              <w:t>Redni</w:t>
+              <w:t>Redni broj</w:t>
             </w:r>
-            <w:proofErr w:type="spellEnd"/>
-            <w:r>
-              <w:rPr>
-                <w:rFonts w:ascii="Adobe Kaiti Std R" w:eastAsia="Adobe Kaiti Std R" w:hAnsi="Adobe Kaiti Std R"/>
-                <w:color w:val="F6DEF3"/>
-                <w:sz w:val="32"/>
-                <w:szCs w:val="32"/>
-              </w:rPr>
-              <w:t xml:space="preserve"> </w:t>
-            </w:r>
-            <w:proofErr w:type="spellStart"/>
-            <w:r>
-              <w:rPr>
-                <w:rFonts w:ascii="Adobe Kaiti Std R" w:eastAsia="Adobe Kaiti Std R" w:hAnsi="Adobe Kaiti Std R"/>
-                <w:color w:val="F6DEF3"/>
-                <w:sz w:val="32"/>
-                <w:szCs w:val="32"/>
-              </w:rPr>
-              <w:t>broj</w:t>
-            </w:r>
-            <w:proofErr w:type="spellEnd"/>
           </w:p>
         </w:tc>
         <w:tc>
@@ -3935,7 +3432,6 @@
                 <w:szCs w:val="32"/>
               </w:rPr>
             </w:pPr>
-            <w:proofErr w:type="spellStart"/>
             <w:r>
               <w:rPr>
                 <w:rFonts w:ascii="Adobe Kaiti Std R" w:eastAsia="Adobe Kaiti Std R" w:hAnsi="Adobe Kaiti Std R" w:cstheme="majorBidi"/>
@@ -3948,7 +3444,6 @@
               </w:rPr>
               <w:t>Opis</w:t>
             </w:r>
-            <w:proofErr w:type="spellEnd"/>
           </w:p>
         </w:tc>
         <w:tc>
@@ -3972,7 +3467,6 @@
                 <w:szCs w:val="32"/>
               </w:rPr>
             </w:pPr>
-            <w:proofErr w:type="spellStart"/>
             <w:r>
               <w:rPr>
                 <w:rFonts w:ascii="Adobe Kaiti Std R" w:eastAsia="Adobe Kaiti Std R" w:hAnsi="Adobe Kaiti Std R" w:cstheme="majorBidi"/>
@@ -4009,7 +3503,6 @@
               </w:rPr>
               <w:t>enje</w:t>
             </w:r>
-            <w:proofErr w:type="spellEnd"/>
           </w:p>
         </w:tc>
       </w:tr>
@@ -4237,114 +3730,27 @@
       <w:r>
         <w:t xml:space="preserve">Scenario </w:t>
       </w:r>
-      <w:proofErr w:type="spellStart"/>
-      <w:r>
-        <w:t>registracije</w:t>
-      </w:r>
-      <w:proofErr w:type="spellEnd"/>
-      <w:r>
-        <w:t xml:space="preserve"> </w:t>
-      </w:r>
-      <w:proofErr w:type="spellStart"/>
-      <w:r>
-        <w:t>korisnika</w:t>
+      <w:r>
+        <w:t>registracije korisnika</w:t>
       </w:r>
       <w:bookmarkEnd w:id="5"/>
-      <w:proofErr w:type="spellEnd"/>
     </w:p>
     <w:p>
       <w:pPr>
         <w:pStyle w:val="heding2"/>
       </w:pPr>
       <w:bookmarkStart w:id="6" w:name="_Toc160828789"/>
-      <w:proofErr w:type="spellStart"/>
-      <w:r>
-        <w:t>Kratak</w:t>
-      </w:r>
-      <w:proofErr w:type="spellEnd"/>
-      <w:r>
-        <w:t xml:space="preserve"> </w:t>
-      </w:r>
-      <w:proofErr w:type="spellStart"/>
-      <w:r>
-        <w:t>opis</w:t>
+      <w:r>
+        <w:t>Kratak opis</w:t>
       </w:r>
       <w:bookmarkEnd w:id="6"/>
-      <w:proofErr w:type="spellEnd"/>
     </w:p>
     <w:p>
       <w:pPr>
         <w:pStyle w:val="Normal1"/>
       </w:pPr>
-      <w:proofErr w:type="spellStart"/>
-      <w:r>
-        <w:t>Registrovani</w:t>
-      </w:r>
-      <w:proofErr w:type="spellEnd"/>
-      <w:r>
-        <w:t xml:space="preserve"> </w:t>
-      </w:r>
-      <w:proofErr w:type="spellStart"/>
-      <w:r>
-        <w:t>korisnik</w:t>
-      </w:r>
-      <w:proofErr w:type="spellEnd"/>
-      <w:r>
-        <w:t xml:space="preserve"> (</w:t>
-      </w:r>
-      <w:proofErr w:type="spellStart"/>
-      <w:r>
-        <w:t>kupac</w:t>
-      </w:r>
-      <w:proofErr w:type="spellEnd"/>
-      <w:r>
-        <w:t xml:space="preserve">, </w:t>
-      </w:r>
-      <w:proofErr w:type="spellStart"/>
-      <w:r>
-        <w:t>kolekcionar</w:t>
-      </w:r>
-      <w:proofErr w:type="spellEnd"/>
-      <w:r>
-        <w:t xml:space="preserve"> </w:t>
-      </w:r>
-      <w:proofErr w:type="spellStart"/>
-      <w:r>
-        <w:t>ili</w:t>
-      </w:r>
-      <w:proofErr w:type="spellEnd"/>
-      <w:r>
-        <w:t xml:space="preserve"> </w:t>
-      </w:r>
-      <w:proofErr w:type="spellStart"/>
-      <w:r>
-        <w:t>kreator</w:t>
-      </w:r>
-      <w:proofErr w:type="spellEnd"/>
-      <w:r>
-        <w:t xml:space="preserve">), </w:t>
-      </w:r>
-      <w:proofErr w:type="spellStart"/>
-      <w:proofErr w:type="gramStart"/>
-      <w:r>
-        <w:t>klijent</w:t>
-      </w:r>
-      <w:proofErr w:type="spellEnd"/>
-      <w:r>
-        <w:t xml:space="preserve">,  </w:t>
-      </w:r>
-      <w:proofErr w:type="spellStart"/>
-      <w:r>
-        <w:t>ima</w:t>
-      </w:r>
-      <w:proofErr w:type="spellEnd"/>
-      <w:proofErr w:type="gramEnd"/>
-      <w:r>
-        <w:t xml:space="preserve"> </w:t>
-      </w:r>
-      <w:proofErr w:type="spellStart"/>
-      <w:r>
-        <w:t>mogu</w:t>
+      <w:r>
+        <w:t>Registrovani korisnik (kupac, kolekcionar ili kreator), klijent,  ima mogu</w:t>
       </w:r>
       <w:r>
         <w:rPr>
@@ -4353,139 +3759,7 @@
         <w:t>ć</w:t>
       </w:r>
       <w:r>
-        <w:t>nost</w:t>
-      </w:r>
-      <w:proofErr w:type="spellEnd"/>
-      <w:r>
-        <w:t xml:space="preserve"> da se u </w:t>
-      </w:r>
-      <w:proofErr w:type="spellStart"/>
-      <w:r>
-        <w:t>bilo</w:t>
-      </w:r>
-      <w:proofErr w:type="spellEnd"/>
-      <w:r>
-        <w:t xml:space="preserve"> </w:t>
-      </w:r>
-      <w:proofErr w:type="spellStart"/>
-      <w:r>
-        <w:t>kom</w:t>
-      </w:r>
-      <w:proofErr w:type="spellEnd"/>
-      <w:r>
-        <w:t xml:space="preserve"> </w:t>
-      </w:r>
-      <w:proofErr w:type="spellStart"/>
-      <w:r>
-        <w:t>trenutku</w:t>
-      </w:r>
-      <w:proofErr w:type="spellEnd"/>
-      <w:r>
-        <w:t xml:space="preserve"> </w:t>
-      </w:r>
-      <w:proofErr w:type="spellStart"/>
-      <w:r>
-        <w:t>i</w:t>
-      </w:r>
-      <w:proofErr w:type="spellEnd"/>
-      <w:r>
-        <w:t xml:space="preserve"> </w:t>
-      </w:r>
-      <w:proofErr w:type="spellStart"/>
-      <w:r>
-        <w:t>na</w:t>
-      </w:r>
-      <w:proofErr w:type="spellEnd"/>
-      <w:r>
-        <w:t xml:space="preserve"> </w:t>
-      </w:r>
-      <w:proofErr w:type="spellStart"/>
-      <w:r>
-        <w:t>bilo</w:t>
-      </w:r>
-      <w:proofErr w:type="spellEnd"/>
-      <w:r>
-        <w:t xml:space="preserve"> </w:t>
-      </w:r>
-      <w:proofErr w:type="spellStart"/>
-      <w:r>
-        <w:t>kojoj</w:t>
-      </w:r>
-      <w:proofErr w:type="spellEnd"/>
-      <w:r>
-        <w:t xml:space="preserve"> </w:t>
-      </w:r>
-      <w:proofErr w:type="spellStart"/>
-      <w:r>
-        <w:t>stranici</w:t>
-      </w:r>
-      <w:proofErr w:type="spellEnd"/>
-      <w:r>
-        <w:t xml:space="preserve">, </w:t>
-      </w:r>
-      <w:proofErr w:type="spellStart"/>
-      <w:r>
-        <w:t>ukoliko</w:t>
-      </w:r>
-      <w:proofErr w:type="spellEnd"/>
-      <w:r>
-        <w:t xml:space="preserve"> se pre toga </w:t>
-      </w:r>
-      <w:proofErr w:type="spellStart"/>
-      <w:r>
-        <w:t>prijavio</w:t>
-      </w:r>
-      <w:proofErr w:type="spellEnd"/>
-      <w:r>
-        <w:t xml:space="preserve"> </w:t>
-      </w:r>
-      <w:proofErr w:type="spellStart"/>
-      <w:r>
-        <w:t>na</w:t>
-      </w:r>
-      <w:proofErr w:type="spellEnd"/>
-      <w:r>
-        <w:t xml:space="preserve"> </w:t>
-      </w:r>
-      <w:proofErr w:type="spellStart"/>
-      <w:r>
-        <w:t>sajt</w:t>
-      </w:r>
-      <w:proofErr w:type="spellEnd"/>
-      <w:r>
-        <w:t xml:space="preserve">, </w:t>
-      </w:r>
-      <w:proofErr w:type="spellStart"/>
-      <w:r>
-        <w:t>odjavi</w:t>
-      </w:r>
-      <w:proofErr w:type="spellEnd"/>
-      <w:r>
-        <w:t xml:space="preserve"> </w:t>
-      </w:r>
-      <w:proofErr w:type="spellStart"/>
-      <w:r>
-        <w:t>i</w:t>
-      </w:r>
-      <w:proofErr w:type="spellEnd"/>
-      <w:r>
-        <w:t xml:space="preserve"> </w:t>
-      </w:r>
-      <w:proofErr w:type="spellStart"/>
-      <w:r>
-        <w:t>postane</w:t>
-      </w:r>
-      <w:proofErr w:type="spellEnd"/>
-      <w:r>
-        <w:t xml:space="preserve"> </w:t>
-      </w:r>
-      <w:proofErr w:type="spellStart"/>
-      <w:r>
-        <w:t>gost</w:t>
-      </w:r>
-      <w:proofErr w:type="spellEnd"/>
-      <w:r>
-        <w:t>.</w:t>
+        <w:t>nost da se u bilo kom trenutku i na bilo kojoj stranici, ukoliko se pre toga prijavio na sajt, odjavi i postane gost.</w:t>
       </w:r>
     </w:p>
     <w:p>
@@ -4497,11 +3771,7 @@
       </w:pPr>
       <w:bookmarkStart w:id="7" w:name="_Toc160828790"/>
       <w:r>
-        <w:t xml:space="preserve">Tok </w:t>
-      </w:r>
-      <w:proofErr w:type="spellStart"/>
-      <w:r>
-        <w:t>doga</w:t>
+        <w:t>Tok doga</w:t>
       </w:r>
       <w:r>
         <w:rPr>
@@ -4516,7 +3786,6 @@
         <w:t>aja</w:t>
       </w:r>
       <w:bookmarkEnd w:id="7"/>
-      <w:proofErr w:type="spellEnd"/>
     </w:p>
     <w:p>
       <w:pPr>
@@ -4525,26 +3794,11 @@
           <w:u w:val="single"/>
         </w:rPr>
       </w:pPr>
-      <w:proofErr w:type="spellStart"/>
       <w:r>
         <w:rPr>
           <w:u w:val="single"/>
         </w:rPr>
-        <w:t>Klijent</w:t>
-      </w:r>
-      <w:proofErr w:type="spellEnd"/>
-      <w:r>
-        <w:rPr>
-          <w:u w:val="single"/>
-        </w:rPr>
-        <w:t xml:space="preserve"> se </w:t>
-      </w:r>
-      <w:proofErr w:type="spellStart"/>
-      <w:r>
-        <w:rPr>
-          <w:u w:val="single"/>
-        </w:rPr>
-        <w:t>uspe</w:t>
+        <w:t>Klijent se uspe</w:t>
       </w:r>
       <w:r>
         <w:rPr>
@@ -4557,153 +3811,21 @@
         <w:rPr>
           <w:u w:val="single"/>
         </w:rPr>
-        <w:t>no</w:t>
-      </w:r>
-      <w:proofErr w:type="spellEnd"/>
-      <w:r>
-        <w:rPr>
-          <w:u w:val="single"/>
-        </w:rPr>
-        <w:t xml:space="preserve"> </w:t>
-      </w:r>
-      <w:proofErr w:type="spellStart"/>
-      <w:r>
-        <w:rPr>
-          <w:u w:val="single"/>
-        </w:rPr>
-        <w:t>odjavlljuje</w:t>
-      </w:r>
-      <w:proofErr w:type="spellEnd"/>
-      <w:r>
-        <w:rPr>
-          <w:u w:val="single"/>
-        </w:rPr>
-        <w:t xml:space="preserve"> </w:t>
-      </w:r>
-      <w:proofErr w:type="spellStart"/>
-      <w:r>
-        <w:rPr>
-          <w:u w:val="single"/>
-        </w:rPr>
-        <w:t>sa</w:t>
-      </w:r>
-      <w:proofErr w:type="spellEnd"/>
-      <w:r>
-        <w:rPr>
-          <w:u w:val="single"/>
-        </w:rPr>
-        <w:t xml:space="preserve"> </w:t>
-      </w:r>
-      <w:proofErr w:type="spellStart"/>
-      <w:r>
-        <w:rPr>
-          <w:u w:val="single"/>
-        </w:rPr>
-        <w:t>sajta</w:t>
-      </w:r>
-      <w:proofErr w:type="spellEnd"/>
+        <w:t>no odjavljuje sa sajta</w:t>
+      </w:r>
     </w:p>
     <w:p>
       <w:pPr>
         <w:pStyle w:val="Normal1"/>
       </w:pPr>
-      <w:proofErr w:type="spellStart"/>
-      <w:r>
-        <w:t>Klijent</w:t>
-      </w:r>
-      <w:proofErr w:type="spellEnd"/>
-      <w:r>
-        <w:t xml:space="preserve"> je </w:t>
-      </w:r>
-      <w:proofErr w:type="spellStart"/>
-      <w:r>
-        <w:t>pritiskom</w:t>
-      </w:r>
-      <w:proofErr w:type="spellEnd"/>
-      <w:r>
-        <w:t xml:space="preserve"> </w:t>
-      </w:r>
-      <w:proofErr w:type="spellStart"/>
-      <w:r>
-        <w:t>na</w:t>
-      </w:r>
-      <w:proofErr w:type="spellEnd"/>
-      <w:r>
-        <w:t xml:space="preserve"> </w:t>
-      </w:r>
-      <w:proofErr w:type="spellStart"/>
-      <w:r>
-        <w:t>dugme</w:t>
-      </w:r>
-      <w:proofErr w:type="spellEnd"/>
-      <w:r>
-        <w:t xml:space="preserve"> “</w:t>
-      </w:r>
-      <w:proofErr w:type="spellStart"/>
-      <w:r>
-        <w:t>izloguj</w:t>
-      </w:r>
-      <w:proofErr w:type="spellEnd"/>
-      <w:r>
-        <w:t xml:space="preserve"> me</w:t>
+      <w:r>
+        <w:t>Klijent je pritiskom na dugme “izloguj me</w:t>
       </w:r>
       <w:r>
         <w:t>”</w:t>
       </w:r>
       <w:r>
-        <w:t xml:space="preserve"> </w:t>
-      </w:r>
-      <w:proofErr w:type="spellStart"/>
-      <w:r>
-        <w:t>odjavljuje</w:t>
-      </w:r>
-      <w:proofErr w:type="spellEnd"/>
-      <w:r>
-        <w:t xml:space="preserve"> </w:t>
-      </w:r>
-      <w:proofErr w:type="spellStart"/>
-      <w:r>
-        <w:t>sa</w:t>
-      </w:r>
-      <w:proofErr w:type="spellEnd"/>
-      <w:r>
-        <w:t xml:space="preserve"> </w:t>
-      </w:r>
-      <w:proofErr w:type="spellStart"/>
-      <w:r>
-        <w:t>sajta</w:t>
-      </w:r>
-      <w:proofErr w:type="spellEnd"/>
-      <w:r>
-        <w:t xml:space="preserve"> </w:t>
-      </w:r>
-      <w:proofErr w:type="spellStart"/>
-      <w:r>
-        <w:t>i</w:t>
-      </w:r>
-      <w:proofErr w:type="spellEnd"/>
-      <w:r>
-        <w:t xml:space="preserve"> </w:t>
-      </w:r>
-      <w:proofErr w:type="spellStart"/>
-      <w:r>
-        <w:t>prelazi</w:t>
-      </w:r>
-      <w:proofErr w:type="spellEnd"/>
-      <w:r>
-        <w:t xml:space="preserve"> </w:t>
-      </w:r>
-      <w:proofErr w:type="spellStart"/>
-      <w:r>
-        <w:t>na</w:t>
-      </w:r>
-      <w:proofErr w:type="spellEnd"/>
-      <w:r>
-        <w:t xml:space="preserve"> </w:t>
-      </w:r>
-      <w:proofErr w:type="spellStart"/>
-      <w:r>
-        <w:t>po</w:t>
+        <w:t xml:space="preserve"> odjavljuje sa sajta i prelazi na po</w:t>
       </w:r>
       <w:r>
         <w:rPr>
@@ -4712,35 +3834,7 @@
         <w:t>č</w:t>
       </w:r>
       <w:r>
-        <w:t>etnu</w:t>
-      </w:r>
-      <w:proofErr w:type="spellEnd"/>
-      <w:r>
-        <w:t xml:space="preserve"> </w:t>
-      </w:r>
-      <w:proofErr w:type="spellStart"/>
-      <w:r>
-        <w:t>stranicu</w:t>
-      </w:r>
-      <w:proofErr w:type="spellEnd"/>
-      <w:r>
-        <w:t xml:space="preserve"> u </w:t>
-      </w:r>
-      <w:proofErr w:type="spellStart"/>
-      <w:r>
-        <w:t>ulozi</w:t>
-      </w:r>
-      <w:proofErr w:type="spellEnd"/>
-      <w:r>
-        <w:t xml:space="preserve"> </w:t>
-      </w:r>
-      <w:proofErr w:type="spellStart"/>
-      <w:r>
-        <w:t>gosta</w:t>
-      </w:r>
-      <w:proofErr w:type="spellEnd"/>
-      <w:r>
-        <w:t>.</w:t>
+        <w:t>etnu stranicu u ulozi gosta.</w:t>
       </w:r>
     </w:p>
     <w:p>
@@ -4748,41 +3842,20 @@
         <w:pStyle w:val="heding2"/>
       </w:pPr>
       <w:bookmarkStart w:id="8" w:name="_Toc160828801"/>
-      <w:proofErr w:type="spellStart"/>
       <w:r>
         <w:rPr>
           <w:rFonts w:eastAsia="Adobe Kaiti Std R"/>
         </w:rPr>
-        <w:t>Posebni</w:t>
-      </w:r>
-      <w:proofErr w:type="spellEnd"/>
-      <w:r>
-        <w:rPr>
-          <w:rFonts w:eastAsia="Adobe Kaiti Std R"/>
-        </w:rPr>
-        <w:t xml:space="preserve"> </w:t>
-      </w:r>
-      <w:proofErr w:type="spellStart"/>
-      <w:r>
-        <w:rPr>
-          <w:rFonts w:eastAsia="Adobe Kaiti Std R"/>
-        </w:rPr>
-        <w:t>zahtevi</w:t>
+        <w:t>Posebni zahtevi</w:t>
       </w:r>
       <w:bookmarkEnd w:id="8"/>
-      <w:proofErr w:type="spellEnd"/>
     </w:p>
     <w:p>
       <w:pPr>
         <w:pStyle w:val="Normal1"/>
       </w:pPr>
-      <w:proofErr w:type="spellStart"/>
-      <w:r>
-        <w:t>Nema</w:t>
-      </w:r>
-      <w:proofErr w:type="spellEnd"/>
-      <w:r>
-        <w:t>.</w:t>
+      <w:r>
+        <w:t>Nema.</w:t>
       </w:r>
     </w:p>
     <w:p>
@@ -4790,7 +3863,6 @@
         <w:pStyle w:val="heding2"/>
       </w:pPr>
       <w:bookmarkStart w:id="9" w:name="_Toc160828802"/>
-      <w:proofErr w:type="spellStart"/>
       <w:r>
         <w:rPr>
           <w:rFonts w:eastAsia="Adobe Kaiti Std R"/>
@@ -4798,59 +3870,13 @@
         <w:t>Preduslovi</w:t>
       </w:r>
       <w:bookmarkEnd w:id="9"/>
-      <w:proofErr w:type="spellEnd"/>
     </w:p>
     <w:p>
       <w:pPr>
         <w:pStyle w:val="Normal1"/>
       </w:pPr>
-      <w:proofErr w:type="spellStart"/>
-      <w:r>
-        <w:t>Klijent</w:t>
-      </w:r>
-      <w:proofErr w:type="spellEnd"/>
-      <w:r>
-        <w:t xml:space="preserve"> mora </w:t>
-      </w:r>
-      <w:proofErr w:type="spellStart"/>
-      <w:r>
-        <w:t>prethodno</w:t>
-      </w:r>
-      <w:proofErr w:type="spellEnd"/>
-      <w:r>
-        <w:t xml:space="preserve"> </w:t>
-      </w:r>
-      <w:proofErr w:type="spellStart"/>
-      <w:r>
-        <w:t>biti</w:t>
-      </w:r>
-      <w:proofErr w:type="spellEnd"/>
-      <w:r>
-        <w:t xml:space="preserve"> </w:t>
-      </w:r>
-      <w:proofErr w:type="spellStart"/>
-      <w:r>
-        <w:t>ulogovan</w:t>
-      </w:r>
-      <w:proofErr w:type="spellEnd"/>
-      <w:r>
-        <w:t xml:space="preserve"> </w:t>
-      </w:r>
-      <w:proofErr w:type="spellStart"/>
-      <w:r>
-        <w:t>na</w:t>
-      </w:r>
-      <w:proofErr w:type="spellEnd"/>
-      <w:r>
-        <w:t xml:space="preserve"> </w:t>
-      </w:r>
-      <w:proofErr w:type="spellStart"/>
-      <w:r>
-        <w:t>sajt</w:t>
-      </w:r>
-      <w:proofErr w:type="spellEnd"/>
-      <w:r>
-        <w:t>.</w:t>
+      <w:r>
+        <w:t>Klijent mora prethodno biti ulogovan na sajt.</w:t>
       </w:r>
     </w:p>
     <w:p>
@@ -4858,7 +3884,6 @@
         <w:pStyle w:val="heding2"/>
       </w:pPr>
       <w:bookmarkStart w:id="10" w:name="_Toc160828803"/>
-      <w:proofErr w:type="spellStart"/>
       <w:r>
         <w:rPr>
           <w:rFonts w:eastAsia="Adobe Kaiti Std R"/>
@@ -4866,31 +3891,13 @@
         <w:t>Posledice</w:t>
       </w:r>
       <w:bookmarkEnd w:id="10"/>
-      <w:proofErr w:type="spellEnd"/>
     </w:p>
     <w:p>
       <w:pPr>
         <w:pStyle w:val="Normal1"/>
       </w:pPr>
-      <w:proofErr w:type="spellStart"/>
-      <w:r>
-        <w:t>Klijent</w:t>
-      </w:r>
-      <w:proofErr w:type="spellEnd"/>
-      <w:r>
-        <w:t xml:space="preserve"> </w:t>
-      </w:r>
-      <w:proofErr w:type="spellStart"/>
-      <w:r>
-        <w:t>nastavlja</w:t>
-      </w:r>
-      <w:proofErr w:type="spellEnd"/>
-      <w:r>
-        <w:t xml:space="preserve"> </w:t>
-      </w:r>
-      <w:proofErr w:type="spellStart"/>
-      <w:r>
-        <w:t>kori</w:t>
+      <w:r>
+        <w:t>Klijent nastavlja kori</w:t>
       </w:r>
       <w:r>
         <w:rPr>
@@ -4899,113 +3906,8 @@
         <w:t>šć</w:t>
       </w:r>
       <w:r>
-        <w:t>enje</w:t>
-      </w:r>
-      <w:proofErr w:type="spellEnd"/>
-      <w:r>
-        <w:t xml:space="preserve"> </w:t>
-      </w:r>
-      <w:proofErr w:type="spellStart"/>
-      <w:r>
-        <w:t>apliakcije</w:t>
-      </w:r>
-      <w:proofErr w:type="spellEnd"/>
-      <w:r>
-        <w:t xml:space="preserve"> </w:t>
-      </w:r>
-      <w:proofErr w:type="spellStart"/>
-      <w:r>
-        <w:t>kao</w:t>
-      </w:r>
-      <w:proofErr w:type="spellEnd"/>
-      <w:r>
-        <w:t xml:space="preserve"> </w:t>
-      </w:r>
-      <w:proofErr w:type="spellStart"/>
-      <w:r>
-        <w:t>neregeistrovan</w:t>
-      </w:r>
-      <w:proofErr w:type="spellEnd"/>
-      <w:r>
-        <w:t xml:space="preserve"> </w:t>
-      </w:r>
-      <w:proofErr w:type="spellStart"/>
-      <w:r>
-        <w:t>korisnik</w:t>
-      </w:r>
-      <w:proofErr w:type="spellEnd"/>
-      <w:r>
-        <w:t xml:space="preserve">- </w:t>
-      </w:r>
-      <w:proofErr w:type="spellStart"/>
-      <w:r>
-        <w:t>gost</w:t>
-      </w:r>
-      <w:proofErr w:type="spellEnd"/>
-      <w:r>
-        <w:t xml:space="preserve"> </w:t>
-      </w:r>
-      <w:proofErr w:type="spellStart"/>
-      <w:r>
-        <w:t>i</w:t>
-      </w:r>
-      <w:proofErr w:type="spellEnd"/>
-      <w:r>
-        <w:t xml:space="preserve"> </w:t>
-      </w:r>
-      <w:proofErr w:type="spellStart"/>
-      <w:r>
-        <w:t>samim</w:t>
-      </w:r>
-      <w:proofErr w:type="spellEnd"/>
-      <w:r>
-        <w:t xml:space="preserve"> </w:t>
-      </w:r>
-      <w:proofErr w:type="spellStart"/>
-      <w:r>
-        <w:t>tim</w:t>
-      </w:r>
-      <w:proofErr w:type="spellEnd"/>
-      <w:r>
-        <w:t xml:space="preserve"> se </w:t>
-      </w:r>
-      <w:proofErr w:type="spellStart"/>
-      <w:r>
-        <w:t>skup</w:t>
-      </w:r>
-      <w:proofErr w:type="spellEnd"/>
-      <w:r>
-        <w:t xml:space="preserve"> </w:t>
-      </w:r>
-      <w:proofErr w:type="spellStart"/>
-      <w:r>
-        <w:t>funkcionalnosti</w:t>
-      </w:r>
-      <w:proofErr w:type="spellEnd"/>
-      <w:r>
-        <w:t xml:space="preserve"> </w:t>
-      </w:r>
-      <w:proofErr w:type="spellStart"/>
-      <w:r>
-        <w:t>koje</w:t>
-      </w:r>
-      <w:proofErr w:type="spellEnd"/>
-      <w:r>
-        <w:t xml:space="preserve"> </w:t>
-      </w:r>
-      <w:proofErr w:type="spellStart"/>
-      <w:r>
-        <w:t>poseduje</w:t>
-      </w:r>
-      <w:proofErr w:type="spellEnd"/>
-      <w:r>
-        <w:t xml:space="preserve"> </w:t>
-      </w:r>
-      <w:proofErr w:type="spellStart"/>
-      <w:r>
-        <w:t>smanjuje</w:t>
-      </w:r>
-      <w:proofErr w:type="spellEnd"/>
+        <w:t>enje apliakcije kao neregeistrovan korisnik- gost i samim tim se skup funkcionalnosti koje poseduje smanjuje</w:t>
+      </w:r>
     </w:p>
     <w:p>
       <w:pPr>
@@ -5151,7 +4053,7 @@
       <w:rPr>
         <w:noProof/>
       </w:rPr>
-      <w:t>09-Mar-24</w:t>
+      <w:t>14-Mar-24</w:t>
     </w:r>
     <w:r>
       <w:fldChar w:fldCharType="end"/>

</xml_diff>